<commit_message>
Added packrat, updated wish list and gitignore.
</commit_message>
<xml_diff>
--- a/Data Assist Wish List.docx
+++ b/Data Assist Wish List.docx
@@ -84,10 +84,7 @@
         <w:contextualSpacing/>
       </w:pPr>
       <w:r>
-        <w:t>Major donor report (gifts $200 and over) including so</w:t>
-      </w:r>
-      <w:r>
-        <w:t xml:space="preserve">ft credits/gifts through foundations </w:t>
+        <w:t xml:space="preserve">Major donor report (gifts $200 and over) including soft credits/gifts through foundations </w:t>
       </w:r>
     </w:p>
     <w:p/>
@@ -162,10 +159,7 @@
         <w:contextualSpacing/>
       </w:pPr>
       <w:r>
-        <w:t>Data for donor pyramid segmen</w:t>
-      </w:r>
-      <w:r>
-        <w:t>ting donors by year by gift range and providing a donor count and gift total for each range</w:t>
+        <w:t>Data for donor pyramid segmenting donors by year by gift range and providing a donor count and gift total for each range</w:t>
       </w:r>
     </w:p>
     <w:p>
@@ -311,10 +305,7 @@
         <w:contextualSpacing/>
       </w:pPr>
       <w:r>
-        <w:t>What can we predict for our valley give</w:t>
-      </w:r>
-      <w:r>
-        <w:t>s campaign next year</w:t>
+        <w:t>What can we predict for our valley gives campaign next year</w:t>
       </w:r>
     </w:p>
     <w:p/>
@@ -387,10 +378,7 @@
         <w:contextualSpacing/>
       </w:pPr>
       <w:r>
-        <w:t>How about next year given expec</w:t>
-      </w:r>
-      <w:r>
-        <w:t>ted attrition and addition</w:t>
+        <w:t>How about next year given expected attrition and addition</w:t>
       </w:r>
     </w:p>
     <w:p/>
@@ -469,10 +457,7 @@
         <w:contextualSpacing/>
       </w:pPr>
       <w:r>
-        <w:t>How can we use neon to ma</w:t>
-      </w:r>
-      <w:r>
-        <w:t>nage one time and continuous volunteers without adding unnecessarily to our database and increasing the costs of our mailings - any recommendations?</w:t>
+        <w:t>How can we use neon to manage one time and continuous volunteers without adding unnecessarily to our database and increasing the costs of our mailings - any recommendations?</w:t>
       </w:r>
     </w:p>
     <w:p/>
@@ -593,10 +578,7 @@
     <w:p/>
     <w:p>
       <w:r>
-        <w:t xml:space="preserve">Any recommendations you all </w:t>
-      </w:r>
-      <w:r>
-        <w:t>have about how to maximize our use of neon - what can we do to better use its full capacity and organize our reports and info efficiently</w:t>
+        <w:t>Any recommendations you all have about how to maximize our use of neon - what can we do to better use its full capacity and organize our reports and info efficiently</w:t>
       </w:r>
     </w:p>
     <w:p/>
@@ -653,6 +635,14 @@
     <w:p/>
     <w:p>
       <w:r>
+        <w:rPr>
+          <w:highlight w:val="cyan"/>
+        </w:rPr>
+        <w:t>(Transactions File)</w:t>
+      </w:r>
+    </w:p>
+    <w:p>
+      <w:r>
         <w:t>We need to view this data as a whole and segmented by market.  Markets can be tracked by days of the week:</w:t>
       </w:r>
     </w:p>
@@ -703,10 +693,15 @@
     <w:p/>
     <w:p>
       <w:r>
-        <w:t>We are int</w:t>
-      </w:r>
-      <w:r>
-        <w:t>erested in tracking by market and overall:</w:t>
+        <w:rPr>
+          <w:highlight w:val="cyan"/>
+        </w:rPr>
+        <w:t>(Transactions File)</w:t>
+      </w:r>
+    </w:p>
+    <w:p>
+      <w:r>
+        <w:t>We are interested in tracking by market and overall:</w:t>
       </w:r>
     </w:p>
     <w:p>
@@ -730,6 +725,7 @@
         <w:contextualSpacing/>
       </w:pPr>
       <w:r>
+        <w:lastRenderedPageBreak/>
         <w:t>#s of transactions (customers)</w:t>
       </w:r>
       <w:r>
@@ -763,7 +759,6 @@
         <w:contextualSpacing/>
       </w:pPr>
       <w:r>
-        <w:lastRenderedPageBreak/>
         <w:t xml:space="preserve">Trends over time in </w:t>
       </w:r>
       <w:r>
@@ -803,13 +798,7 @@
         <w:rPr>
           <w:highlight w:val="red"/>
         </w:rPr>
-        <w:t>New and returning customers (see c</w:t>
-      </w:r>
-      <w:r>
-        <w:rPr>
-          <w:highlight w:val="red"/>
-        </w:rPr>
-        <w:t>ustomer response only for 2017)</w:t>
+        <w:t>New and returning customers (see customer response only for 2017)</w:t>
       </w:r>
     </w:p>
     <w:p>
@@ -839,15 +828,20 @@
     <w:p/>
     <w:p>
       <w:r>
-        <w:t>Note: Some of our transaction data is off this year b/c yo</w:t>
+        <w:t xml:space="preserve">Note: Some of our transaction data is off this year b/c youth have been inputting several sales at once when sales table gets backed up, so it looks like fewer customers.  </w:t>
+      </w:r>
+    </w:p>
+    <w:p/>
+    <w:p>
+      <w:r>
+        <w:rPr>
+          <w:highlight w:val="cyan"/>
+        </w:rPr>
+        <w:t>(Items File)</w:t>
       </w:r>
       <w:bookmarkStart w:id="0" w:name="_GoBack"/>
       <w:bookmarkEnd w:id="0"/>
-      <w:r>
-        <w:t xml:space="preserve">uth have been inputting several sales at once when sales table gets backed up, so it looks like fewer customers.  </w:t>
-      </w:r>
-    </w:p>
-    <w:p/>
+    </w:p>
     <w:p>
       <w:r>
         <w:t>Also would be good to see:</w:t>
@@ -888,10 +882,7 @@
         <w:contextualSpacing/>
       </w:pPr>
       <w:r>
-        <w:t>Sales by items</w:t>
-      </w:r>
-      <w:r>
-        <w:t xml:space="preserve"> overall and either weekly or monthly</w:t>
+        <w:t>Sales by items overall and either weekly or monthly</w:t>
       </w:r>
       <w:r>
         <w:t xml:space="preserve"> </w:t>
@@ -924,10 +915,7 @@
     <w:p/>
     <w:p>
       <w:r>
-        <w:t xml:space="preserve">In 2016 if we estimate that 60% of our customers are returners each week and 40% are new for Thurs and Sat markets, how many customers did we sell to?  (Wed market is for farm share members so </w:t>
-      </w:r>
-      <w:r>
-        <w:t>they are all returners for the most part)</w:t>
+        <w:t>In 2016 if we estimate that 60% of our customers are returners each week and 40% are new for Thurs and Sat markets, how many customers did we sell to?  (Wed market is for farm share members so they are all returners for the most part)</w:t>
       </w:r>
     </w:p>
     <w:p/>

</xml_diff>

<commit_message>
Updated wish list annotations. Added and tested data_loading with dashboard. fixed markets render issue.
</commit_message>
<xml_diff>
--- a/Data Assist Wish List.docx
+++ b/Data Assist Wish List.docx
@@ -839,8 +839,6 @@
         </w:rPr>
         <w:t>(Items File)</w:t>
       </w:r>
-      <w:bookmarkStart w:id="0" w:name="_GoBack"/>
-      <w:bookmarkEnd w:id="0"/>
     </w:p>
     <w:p>
       <w:r>
@@ -857,6 +855,27 @@
         </w:rPr>
         <w:t>Radio button for yearly, monthly, weekly</w:t>
       </w:r>
+      <w:r>
+        <w:rPr>
+          <w:b/>
+          <w:bCs/>
+        </w:rPr>
+        <w:t xml:space="preserve"> (Optional</w:t>
+      </w:r>
+      <w:r>
+        <w:rPr>
+          <w:b/>
+          <w:bCs/>
+        </w:rPr>
+        <w:t>, focus on yearly</w:t>
+      </w:r>
+      <w:r>
+        <w:rPr>
+          <w:b/>
+          <w:bCs/>
+        </w:rPr>
+        <w:t>)</w:t>
+      </w:r>
     </w:p>
     <w:p>
       <w:pPr>
@@ -866,6 +885,9 @@
       <w:r>
         <w:t>Top sellers  - top 10?</w:t>
       </w:r>
+      <w:r>
+        <w:t xml:space="preserve"> (Bar Chart)</w:t>
+      </w:r>
     </w:p>
     <w:p>
       <w:pPr>
@@ -875,6 +897,9 @@
       <w:r>
         <w:t>Sales by category</w:t>
       </w:r>
+      <w:r>
+        <w:t xml:space="preserve"> (Table)</w:t>
+      </w:r>
     </w:p>
     <w:p>
       <w:pPr>
@@ -887,6 +912,7 @@
       <w:r>
         <w:t xml:space="preserve"> </w:t>
       </w:r>
+      <w:bookmarkStart w:id="0" w:name="_GoBack"/>
       <w:r>
         <w:rPr>
           <w:highlight w:val="yellow"/>
@@ -899,6 +925,13 @@
         </w:rPr>
         <w:t>item breakdown)</w:t>
       </w:r>
+      <w:r>
+        <w:t xml:space="preserve"> </w:t>
+      </w:r>
+      <w:bookmarkEnd w:id="0"/>
+      <w:r>
+        <w:t>(Click category in table to get chart)</w:t>
+      </w:r>
     </w:p>
     <w:p>
       <w:pPr>
@@ -910,6 +943,12 @@
       </w:r>
       <w:r>
         <w:t xml:space="preserve"> (Yearly view)</w:t>
+      </w:r>
+      <w:r>
+        <w:t xml:space="preserve"> </w:t>
+      </w:r>
+      <w:r>
+        <w:t>(Table)</w:t>
       </w:r>
     </w:p>
     <w:p/>

</xml_diff>